<commit_message>
1. Changed AJAX implementation: now utilizes cart AddProduct override vs redirect. 2. Bug fixes for body, cookie setting 3. Updates to doc to walkthrough ajax integration pieces.
</commit_message>
<xml_diff>
--- a/documentation/Integration_Document_QueueIt_18.10.docx
+++ b/documentation/Integration_Document_QueueIt_18.10.docx
@@ -1672,28 +1672,7 @@
           <w:rFonts w:asciiTheme="minorHAnsi" w:hAnsiTheme="minorHAnsi"/>
           <w:i/>
         </w:rPr>
-        <w:t>q</w:t>
-      </w:r>
-      <w:r>
-        <w:rPr>
-          <w:rFonts w:asciiTheme="minorHAnsi" w:hAnsiTheme="minorHAnsi"/>
-          <w:i/>
-        </w:rPr>
-        <w:t>ueue</w:t>
-      </w:r>
-      <w:r>
-        <w:rPr>
-          <w:rFonts w:asciiTheme="minorHAnsi" w:hAnsiTheme="minorHAnsi"/>
-          <w:i/>
-        </w:rPr>
-        <w:t>i</w:t>
-      </w:r>
-      <w:r>
-        <w:rPr>
-          <w:rFonts w:asciiTheme="minorHAnsi" w:hAnsiTheme="minorHAnsi"/>
-          <w:i/>
-        </w:rPr>
-        <w:t>t</w:t>
+        <w:t>queueit</w:t>
       </w:r>
       <w:r>
         <w:rPr>
@@ -1845,14 +1824,7 @@
           <w:rFonts w:asciiTheme="minorHAnsi" w:hAnsiTheme="minorHAnsi"/>
           <w:i/>
         </w:rPr>
-        <w:t>queueit_</w:t>
-      </w:r>
-      <w:r>
-        <w:rPr>
-          <w:rFonts w:asciiTheme="minorHAnsi" w:hAnsiTheme="minorHAnsi"/>
-          <w:i/>
-        </w:rPr>
-        <w:t>pipelines</w:t>
+        <w:t>queueit_pipelines</w:t>
       </w:r>
       <w:proofErr w:type="spellEnd"/>
     </w:p>
@@ -3173,7 +3145,8 @@
         <w:spacing w:line="360" w:lineRule="auto"/>
         <w:ind w:firstLine="720"/>
         <w:rPr>
-          <w:rFonts w:asciiTheme="minorHAnsi" w:hAnsiTheme="minorHAnsi"/>
+          <w:rFonts w:ascii="Monaco" w:hAnsi="Monaco" w:cs="Monaco"/>
+          <w:lang w:bidi="ar-SA"/>
         </w:rPr>
       </w:pPr>
       <w:proofErr w:type="spellStart"/>
@@ -3210,55 +3183,45 @@
         <w:rPr>
           <w:rFonts w:asciiTheme="minorHAnsi" w:hAnsiTheme="minorHAnsi"/>
           <w:b/>
-          <w:u w:val="single"/>
-        </w:rPr>
-        <w:t xml:space="preserve">SG </w:t>
+        </w:rPr>
+        <w:t xml:space="preserve">SG CONTROLERS </w:t>
       </w:r>
       <w:r>
         <w:rPr>
           <w:rFonts w:asciiTheme="minorHAnsi" w:hAnsiTheme="minorHAnsi"/>
           <w:b/>
-          <w:u w:val="single"/>
-        </w:rPr>
-        <w:t>PIPELINES</w:t>
+        </w:rPr>
+        <w:t xml:space="preserve">and SFRA </w:t>
       </w:r>
       <w:r>
         <w:rPr>
           <w:rFonts w:asciiTheme="minorHAnsi" w:hAnsiTheme="minorHAnsi"/>
           <w:b/>
-          <w:u w:val="single"/>
-        </w:rPr>
-        <w:t xml:space="preserve"> ONLY</w:t>
+        </w:rPr>
+        <w:t xml:space="preserve">ONLY: Override </w:t>
       </w:r>
       <w:r>
         <w:rPr>
           <w:rFonts w:asciiTheme="minorHAnsi" w:hAnsiTheme="minorHAnsi"/>
           <w:b/>
         </w:rPr>
-        <w:t xml:space="preserve">: </w:t>
-      </w:r>
+        <w:t xml:space="preserve">Cart.js to add queue </w:t>
+      </w:r>
+      <w:proofErr w:type="gramStart"/>
       <w:r>
         <w:rPr>
           <w:rFonts w:asciiTheme="minorHAnsi" w:hAnsiTheme="minorHAnsi"/>
           <w:b/>
         </w:rPr>
-        <w:t xml:space="preserve">Validate </w:t>
-      </w:r>
-      <w:proofErr w:type="spellStart"/>
+        <w:t>it</w:t>
+      </w:r>
+      <w:proofErr w:type="gramEnd"/>
       <w:r>
         <w:rPr>
           <w:rFonts w:asciiTheme="minorHAnsi" w:hAnsiTheme="minorHAnsi"/>
           <w:b/>
         </w:rPr>
-        <w:t>OnRequest</w:t>
-      </w:r>
-      <w:proofErr w:type="spellEnd"/>
-      <w:r>
-        <w:rPr>
-          <w:rFonts w:asciiTheme="minorHAnsi" w:hAnsiTheme="minorHAnsi"/>
-          <w:b/>
-        </w:rPr>
-        <w:t xml:space="preserve"> Pipeline</w:t>
+        <w:t xml:space="preserve"> logic</w:t>
       </w:r>
     </w:p>
     <w:p>
@@ -3277,6 +3240,720 @@
         <w:rPr>
           <w:rFonts w:asciiTheme="minorHAnsi" w:hAnsiTheme="minorHAnsi"/>
         </w:rPr>
+        <w:t>Open cartridge/controllers/Cart.js</w:t>
+      </w:r>
+    </w:p>
+    <w:p>
+      <w:pPr>
+        <w:pStyle w:val="Normal1"/>
+        <w:numPr>
+          <w:ilvl w:val="1"/>
+          <w:numId w:val="28"/>
+        </w:numPr>
+        <w:spacing w:line="360" w:lineRule="auto"/>
+        <w:rPr>
+          <w:rFonts w:asciiTheme="minorHAnsi" w:hAnsiTheme="minorHAnsi"/>
+        </w:rPr>
+      </w:pPr>
+      <w:r>
+        <w:rPr>
+          <w:rFonts w:asciiTheme="minorHAnsi" w:hAnsiTheme="minorHAnsi"/>
+        </w:rPr>
+        <w:t xml:space="preserve">Find </w:t>
+      </w:r>
+      <w:proofErr w:type="spellStart"/>
+      <w:r>
+        <w:rPr>
+          <w:rFonts w:asciiTheme="minorHAnsi" w:hAnsiTheme="minorHAnsi"/>
+        </w:rPr>
+        <w:t>addProduct</w:t>
+      </w:r>
+      <w:proofErr w:type="spellEnd"/>
+    </w:p>
+    <w:p>
+      <w:pPr>
+        <w:pStyle w:val="Normal1"/>
+        <w:numPr>
+          <w:ilvl w:val="1"/>
+          <w:numId w:val="28"/>
+        </w:numPr>
+        <w:spacing w:line="360" w:lineRule="auto"/>
+        <w:rPr>
+          <w:rFonts w:asciiTheme="minorHAnsi" w:hAnsiTheme="minorHAnsi"/>
+        </w:rPr>
+      </w:pPr>
+      <w:r>
+        <w:rPr>
+          <w:rFonts w:asciiTheme="minorHAnsi" w:hAnsiTheme="minorHAnsi"/>
+        </w:rPr>
+        <w:t xml:space="preserve">At the top of </w:t>
+      </w:r>
+      <w:proofErr w:type="spellStart"/>
+      <w:r>
+        <w:rPr>
+          <w:rFonts w:asciiTheme="minorHAnsi" w:hAnsiTheme="minorHAnsi"/>
+        </w:rPr>
+        <w:t>addProduct</w:t>
+      </w:r>
+      <w:proofErr w:type="spellEnd"/>
+      <w:r>
+        <w:rPr>
+          <w:rFonts w:asciiTheme="minorHAnsi" w:hAnsiTheme="minorHAnsi"/>
+        </w:rPr>
+        <w:t xml:space="preserve"> function, add the following code: </w:t>
+      </w:r>
+    </w:p>
+    <w:p>
+      <w:pPr>
+        <w:autoSpaceDE w:val="0"/>
+        <w:autoSpaceDN w:val="0"/>
+        <w:adjustRightInd w:val="0"/>
+        <w:spacing w:before="0" w:after="0" w:line="240" w:lineRule="auto"/>
+        <w:rPr>
+          <w:rFonts w:ascii="Monaco" w:hAnsi="Monaco" w:cs="Monaco"/>
+          <w:sz w:val="22"/>
+          <w:szCs w:val="22"/>
+          <w:lang w:bidi="ar-SA"/>
+        </w:rPr>
+      </w:pPr>
+      <w:r>
+        <w:rPr>
+          <w:rFonts w:ascii="Monaco" w:hAnsi="Monaco" w:cs="Monaco"/>
+          <w:b/>
+          <w:bCs/>
+          <w:color w:val="7F0055"/>
+          <w:sz w:val="22"/>
+          <w:szCs w:val="22"/>
+          <w:lang w:bidi="ar-SA"/>
+        </w:rPr>
+        <w:t>if</w:t>
+      </w:r>
+      <w:r>
+        <w:rPr>
+          <w:rFonts w:ascii="Monaco" w:hAnsi="Monaco" w:cs="Monaco"/>
+          <w:color w:val="000000"/>
+          <w:sz w:val="22"/>
+          <w:szCs w:val="22"/>
+          <w:lang w:bidi="ar-SA"/>
+        </w:rPr>
+        <w:t xml:space="preserve"> (</w:t>
+      </w:r>
+      <w:proofErr w:type="spellStart"/>
+      <w:proofErr w:type="gramStart"/>
+      <w:r>
+        <w:rPr>
+          <w:rFonts w:ascii="Monaco" w:hAnsi="Monaco" w:cs="Monaco"/>
+          <w:color w:val="000000"/>
+          <w:sz w:val="22"/>
+          <w:szCs w:val="22"/>
+          <w:lang w:bidi="ar-SA"/>
+        </w:rPr>
+        <w:t>session.custom</w:t>
+      </w:r>
+      <w:proofErr w:type="gramEnd"/>
+      <w:r>
+        <w:rPr>
+          <w:rFonts w:ascii="Monaco" w:hAnsi="Monaco" w:cs="Monaco"/>
+          <w:color w:val="000000"/>
+          <w:sz w:val="22"/>
+          <w:szCs w:val="22"/>
+          <w:lang w:bidi="ar-SA"/>
+        </w:rPr>
+        <w:t>.ajaxredirecturl</w:t>
+      </w:r>
+      <w:proofErr w:type="spellEnd"/>
+      <w:r>
+        <w:rPr>
+          <w:rFonts w:ascii="Monaco" w:hAnsi="Monaco" w:cs="Monaco"/>
+          <w:color w:val="000000"/>
+          <w:sz w:val="22"/>
+          <w:szCs w:val="22"/>
+          <w:lang w:bidi="ar-SA"/>
+        </w:rPr>
+        <w:t>) {</w:t>
+      </w:r>
+    </w:p>
+    <w:p>
+      <w:pPr>
+        <w:autoSpaceDE w:val="0"/>
+        <w:autoSpaceDN w:val="0"/>
+        <w:adjustRightInd w:val="0"/>
+        <w:spacing w:before="0" w:after="0" w:line="240" w:lineRule="auto"/>
+        <w:rPr>
+          <w:rFonts w:ascii="Monaco" w:hAnsi="Monaco" w:cs="Monaco"/>
+          <w:sz w:val="22"/>
+          <w:szCs w:val="22"/>
+          <w:lang w:bidi="ar-SA"/>
+        </w:rPr>
+      </w:pPr>
+      <w:r>
+        <w:rPr>
+          <w:rFonts w:ascii="Monaco" w:hAnsi="Monaco" w:cs="Monaco"/>
+          <w:color w:val="000000"/>
+          <w:sz w:val="22"/>
+          <w:szCs w:val="22"/>
+          <w:lang w:bidi="ar-SA"/>
+        </w:rPr>
+        <w:tab/>
+      </w:r>
+      <w:proofErr w:type="spellStart"/>
+      <w:r>
+        <w:rPr>
+          <w:rFonts w:ascii="Monaco" w:hAnsi="Monaco" w:cs="Monaco"/>
+          <w:b/>
+          <w:bCs/>
+          <w:color w:val="7F0055"/>
+          <w:sz w:val="22"/>
+          <w:szCs w:val="22"/>
+          <w:lang w:bidi="ar-SA"/>
+        </w:rPr>
+        <w:t>const</w:t>
+      </w:r>
+      <w:proofErr w:type="spellEnd"/>
+      <w:r>
+        <w:rPr>
+          <w:rFonts w:ascii="Monaco" w:hAnsi="Monaco" w:cs="Monaco"/>
+          <w:color w:val="000000"/>
+          <w:sz w:val="22"/>
+          <w:szCs w:val="22"/>
+          <w:lang w:bidi="ar-SA"/>
+        </w:rPr>
+        <w:t xml:space="preserve"> </w:t>
+      </w:r>
+      <w:proofErr w:type="spellStart"/>
+      <w:r>
+        <w:rPr>
+          <w:rFonts w:ascii="Monaco" w:hAnsi="Monaco" w:cs="Monaco"/>
+          <w:color w:val="000000"/>
+          <w:sz w:val="22"/>
+          <w:szCs w:val="22"/>
+          <w:lang w:bidi="ar-SA"/>
+        </w:rPr>
+        <w:t>qtemplate</w:t>
+      </w:r>
+      <w:proofErr w:type="spellEnd"/>
+      <w:r>
+        <w:rPr>
+          <w:rFonts w:ascii="Monaco" w:hAnsi="Monaco" w:cs="Monaco"/>
+          <w:color w:val="000000"/>
+          <w:sz w:val="22"/>
+          <w:szCs w:val="22"/>
+          <w:lang w:bidi="ar-SA"/>
+        </w:rPr>
+        <w:t xml:space="preserve"> = </w:t>
+      </w:r>
+      <w:r>
+        <w:rPr>
+          <w:rFonts w:ascii="Monaco" w:hAnsi="Monaco" w:cs="Monaco"/>
+          <w:color w:val="2A00FF"/>
+          <w:sz w:val="22"/>
+          <w:szCs w:val="22"/>
+          <w:lang w:bidi="ar-SA"/>
+        </w:rPr>
+        <w:t>'/</w:t>
+      </w:r>
+      <w:proofErr w:type="spellStart"/>
+      <w:r>
+        <w:rPr>
+          <w:rFonts w:ascii="Monaco" w:hAnsi="Monaco" w:cs="Monaco"/>
+          <w:color w:val="2A00FF"/>
+          <w:sz w:val="22"/>
+          <w:szCs w:val="22"/>
+          <w:lang w:bidi="ar-SA"/>
+        </w:rPr>
+        <w:t>queueit</w:t>
+      </w:r>
+      <w:proofErr w:type="spellEnd"/>
+      <w:r>
+        <w:rPr>
+          <w:rFonts w:ascii="Monaco" w:hAnsi="Monaco" w:cs="Monaco"/>
+          <w:color w:val="2A00FF"/>
+          <w:sz w:val="22"/>
+          <w:szCs w:val="22"/>
+          <w:lang w:bidi="ar-SA"/>
+        </w:rPr>
+        <w:t>/</w:t>
+      </w:r>
+      <w:proofErr w:type="spellStart"/>
+      <w:r>
+        <w:rPr>
+          <w:rFonts w:ascii="Monaco" w:hAnsi="Monaco" w:cs="Monaco"/>
+          <w:color w:val="2A00FF"/>
+          <w:sz w:val="22"/>
+          <w:szCs w:val="22"/>
+          <w:lang w:bidi="ar-SA"/>
+        </w:rPr>
+        <w:t>queueiterror.isml</w:t>
+      </w:r>
+      <w:proofErr w:type="spellEnd"/>
+      <w:r>
+        <w:rPr>
+          <w:rFonts w:ascii="Monaco" w:hAnsi="Monaco" w:cs="Monaco"/>
+          <w:color w:val="2A00FF"/>
+          <w:sz w:val="22"/>
+          <w:szCs w:val="22"/>
+          <w:lang w:bidi="ar-SA"/>
+        </w:rPr>
+        <w:t>'</w:t>
+      </w:r>
+      <w:r>
+        <w:rPr>
+          <w:rFonts w:ascii="Monaco" w:hAnsi="Monaco" w:cs="Monaco"/>
+          <w:color w:val="000000"/>
+          <w:sz w:val="22"/>
+          <w:szCs w:val="22"/>
+          <w:lang w:bidi="ar-SA"/>
+        </w:rPr>
+        <w:t>;</w:t>
+      </w:r>
+    </w:p>
+    <w:p>
+      <w:pPr>
+        <w:autoSpaceDE w:val="0"/>
+        <w:autoSpaceDN w:val="0"/>
+        <w:adjustRightInd w:val="0"/>
+        <w:spacing w:before="0" w:after="0" w:line="240" w:lineRule="auto"/>
+        <w:rPr>
+          <w:rFonts w:ascii="Monaco" w:hAnsi="Monaco" w:cs="Monaco"/>
+          <w:sz w:val="22"/>
+          <w:szCs w:val="22"/>
+          <w:lang w:bidi="ar-SA"/>
+        </w:rPr>
+      </w:pPr>
+      <w:r>
+        <w:rPr>
+          <w:rFonts w:ascii="Monaco" w:hAnsi="Monaco" w:cs="Monaco"/>
+          <w:color w:val="000000"/>
+          <w:sz w:val="22"/>
+          <w:szCs w:val="22"/>
+          <w:lang w:bidi="ar-SA"/>
+        </w:rPr>
+        <w:tab/>
+      </w:r>
+      <w:proofErr w:type="spellStart"/>
+      <w:r>
+        <w:rPr>
+          <w:rFonts w:ascii="Monaco" w:hAnsi="Monaco" w:cs="Monaco"/>
+          <w:b/>
+          <w:bCs/>
+          <w:color w:val="7F0055"/>
+          <w:sz w:val="22"/>
+          <w:szCs w:val="22"/>
+          <w:lang w:bidi="ar-SA"/>
+        </w:rPr>
+        <w:t>const</w:t>
+      </w:r>
+      <w:proofErr w:type="spellEnd"/>
+      <w:r>
+        <w:rPr>
+          <w:rFonts w:ascii="Monaco" w:hAnsi="Monaco" w:cs="Monaco"/>
+          <w:color w:val="000000"/>
+          <w:sz w:val="22"/>
+          <w:szCs w:val="22"/>
+          <w:lang w:bidi="ar-SA"/>
+        </w:rPr>
+        <w:t xml:space="preserve"> </w:t>
+      </w:r>
+      <w:proofErr w:type="spellStart"/>
+      <w:r>
+        <w:rPr>
+          <w:rFonts w:ascii="Monaco" w:hAnsi="Monaco" w:cs="Monaco"/>
+          <w:color w:val="000000"/>
+          <w:sz w:val="22"/>
+          <w:szCs w:val="22"/>
+          <w:lang w:bidi="ar-SA"/>
+        </w:rPr>
+        <w:t>queueItHeaderName</w:t>
+      </w:r>
+      <w:proofErr w:type="spellEnd"/>
+      <w:r>
+        <w:rPr>
+          <w:rFonts w:ascii="Monaco" w:hAnsi="Monaco" w:cs="Monaco"/>
+          <w:color w:val="000000"/>
+          <w:sz w:val="22"/>
+          <w:szCs w:val="22"/>
+          <w:lang w:bidi="ar-SA"/>
+        </w:rPr>
+        <w:t xml:space="preserve"> = </w:t>
+      </w:r>
+      <w:r>
+        <w:rPr>
+          <w:rFonts w:ascii="Monaco" w:hAnsi="Monaco" w:cs="Monaco"/>
+          <w:color w:val="2A00FF"/>
+          <w:sz w:val="22"/>
+          <w:szCs w:val="22"/>
+          <w:lang w:bidi="ar-SA"/>
+        </w:rPr>
+        <w:t>'X-SF-CC-QUEUEIT'</w:t>
+      </w:r>
+      <w:r>
+        <w:rPr>
+          <w:rFonts w:ascii="Monaco" w:hAnsi="Monaco" w:cs="Monaco"/>
+          <w:color w:val="000000"/>
+          <w:sz w:val="22"/>
+          <w:szCs w:val="22"/>
+          <w:lang w:bidi="ar-SA"/>
+        </w:rPr>
+        <w:t>;</w:t>
+      </w:r>
+    </w:p>
+    <w:p>
+      <w:pPr>
+        <w:autoSpaceDE w:val="0"/>
+        <w:autoSpaceDN w:val="0"/>
+        <w:adjustRightInd w:val="0"/>
+        <w:spacing w:before="0" w:after="0" w:line="240" w:lineRule="auto"/>
+        <w:rPr>
+          <w:rFonts w:ascii="Monaco" w:hAnsi="Monaco" w:cs="Monaco"/>
+          <w:sz w:val="22"/>
+          <w:szCs w:val="22"/>
+          <w:lang w:bidi="ar-SA"/>
+        </w:rPr>
+      </w:pPr>
+      <w:r>
+        <w:rPr>
+          <w:rFonts w:ascii="Monaco" w:hAnsi="Monaco" w:cs="Monaco"/>
+          <w:color w:val="000000"/>
+          <w:sz w:val="22"/>
+          <w:szCs w:val="22"/>
+          <w:lang w:bidi="ar-SA"/>
+        </w:rPr>
+        <w:tab/>
+      </w:r>
+      <w:proofErr w:type="spellStart"/>
+      <w:proofErr w:type="gramStart"/>
+      <w:r>
+        <w:rPr>
+          <w:rFonts w:ascii="Monaco" w:hAnsi="Monaco" w:cs="Monaco"/>
+          <w:color w:val="000000"/>
+          <w:sz w:val="22"/>
+          <w:szCs w:val="22"/>
+          <w:lang w:bidi="ar-SA"/>
+        </w:rPr>
+        <w:t>response.addHttpHeader</w:t>
+      </w:r>
+      <w:proofErr w:type="spellEnd"/>
+      <w:proofErr w:type="gramEnd"/>
+      <w:r>
+        <w:rPr>
+          <w:rFonts w:ascii="Monaco" w:hAnsi="Monaco" w:cs="Monaco"/>
+          <w:color w:val="000000"/>
+          <w:sz w:val="22"/>
+          <w:szCs w:val="22"/>
+          <w:lang w:bidi="ar-SA"/>
+        </w:rPr>
+        <w:t>(</w:t>
+      </w:r>
+      <w:proofErr w:type="spellStart"/>
+      <w:r>
+        <w:rPr>
+          <w:rFonts w:ascii="Monaco" w:hAnsi="Monaco" w:cs="Monaco"/>
+          <w:color w:val="000000"/>
+          <w:sz w:val="22"/>
+          <w:szCs w:val="22"/>
+          <w:lang w:bidi="ar-SA"/>
+        </w:rPr>
+        <w:t>queueItHeaderName</w:t>
+      </w:r>
+      <w:proofErr w:type="spellEnd"/>
+      <w:r>
+        <w:rPr>
+          <w:rFonts w:ascii="Monaco" w:hAnsi="Monaco" w:cs="Monaco"/>
+          <w:color w:val="000000"/>
+          <w:sz w:val="22"/>
+          <w:szCs w:val="22"/>
+          <w:lang w:bidi="ar-SA"/>
+        </w:rPr>
+        <w:t xml:space="preserve">, </w:t>
+      </w:r>
+      <w:proofErr w:type="spellStart"/>
+      <w:r>
+        <w:rPr>
+          <w:rFonts w:ascii="Monaco" w:hAnsi="Monaco" w:cs="Monaco"/>
+          <w:color w:val="000000"/>
+          <w:sz w:val="22"/>
+          <w:szCs w:val="22"/>
+          <w:lang w:bidi="ar-SA"/>
+        </w:rPr>
+        <w:t>session.custom.ajaxredirecturl</w:t>
+      </w:r>
+      <w:proofErr w:type="spellEnd"/>
+      <w:r>
+        <w:rPr>
+          <w:rFonts w:ascii="Monaco" w:hAnsi="Monaco" w:cs="Monaco"/>
+          <w:color w:val="000000"/>
+          <w:sz w:val="22"/>
+          <w:szCs w:val="22"/>
+          <w:lang w:bidi="ar-SA"/>
+        </w:rPr>
+        <w:t xml:space="preserve"> );</w:t>
+      </w:r>
+    </w:p>
+    <w:p>
+      <w:pPr>
+        <w:autoSpaceDE w:val="0"/>
+        <w:autoSpaceDN w:val="0"/>
+        <w:adjustRightInd w:val="0"/>
+        <w:spacing w:before="0" w:after="0" w:line="240" w:lineRule="auto"/>
+        <w:rPr>
+          <w:rFonts w:ascii="Monaco" w:hAnsi="Monaco" w:cs="Monaco"/>
+          <w:sz w:val="22"/>
+          <w:szCs w:val="22"/>
+          <w:lang w:bidi="ar-SA"/>
+        </w:rPr>
+      </w:pPr>
+      <w:r>
+        <w:rPr>
+          <w:rFonts w:ascii="Monaco" w:hAnsi="Monaco" w:cs="Monaco"/>
+          <w:color w:val="000000"/>
+          <w:sz w:val="22"/>
+          <w:szCs w:val="22"/>
+          <w:lang w:bidi="ar-SA"/>
+        </w:rPr>
+        <w:tab/>
+      </w:r>
+      <w:proofErr w:type="spellStart"/>
+      <w:proofErr w:type="gramStart"/>
+      <w:r>
+        <w:rPr>
+          <w:rFonts w:ascii="Monaco" w:hAnsi="Monaco" w:cs="Monaco"/>
+          <w:color w:val="000000"/>
+          <w:sz w:val="22"/>
+          <w:szCs w:val="22"/>
+          <w:lang w:bidi="ar-SA"/>
+        </w:rPr>
+        <w:t>app.getView</w:t>
+      </w:r>
+      <w:proofErr w:type="spellEnd"/>
+      <w:proofErr w:type="gramEnd"/>
+      <w:r>
+        <w:rPr>
+          <w:rFonts w:ascii="Monaco" w:hAnsi="Monaco" w:cs="Monaco"/>
+          <w:color w:val="000000"/>
+          <w:sz w:val="22"/>
+          <w:szCs w:val="22"/>
+          <w:lang w:bidi="ar-SA"/>
+        </w:rPr>
+        <w:t>().render(</w:t>
+      </w:r>
+      <w:proofErr w:type="spellStart"/>
+      <w:r>
+        <w:rPr>
+          <w:rFonts w:ascii="Monaco" w:hAnsi="Monaco" w:cs="Monaco"/>
+          <w:color w:val="000000"/>
+          <w:sz w:val="22"/>
+          <w:szCs w:val="22"/>
+          <w:lang w:bidi="ar-SA"/>
+        </w:rPr>
+        <w:t>qtemplate</w:t>
+      </w:r>
+      <w:proofErr w:type="spellEnd"/>
+      <w:r>
+        <w:rPr>
+          <w:rFonts w:ascii="Monaco" w:hAnsi="Monaco" w:cs="Monaco"/>
+          <w:color w:val="000000"/>
+          <w:sz w:val="22"/>
+          <w:szCs w:val="22"/>
+          <w:lang w:bidi="ar-SA"/>
+        </w:rPr>
+        <w:t>);</w:t>
+      </w:r>
+    </w:p>
+    <w:p>
+      <w:pPr>
+        <w:pStyle w:val="Normal1"/>
+        <w:spacing w:line="360" w:lineRule="auto"/>
+        <w:rPr>
+          <w:rFonts w:ascii="Monaco" w:hAnsi="Monaco" w:cs="Monaco"/>
+          <w:lang w:bidi="ar-SA"/>
+        </w:rPr>
+      </w:pPr>
+      <w:r>
+        <w:rPr>
+          <w:rFonts w:ascii="Monaco" w:hAnsi="Monaco" w:cs="Monaco"/>
+          <w:lang w:bidi="ar-SA"/>
+        </w:rPr>
+        <w:t>}</w:t>
+      </w:r>
+    </w:p>
+    <w:p>
+      <w:pPr>
+        <w:pStyle w:val="Normal1"/>
+        <w:numPr>
+          <w:ilvl w:val="1"/>
+          <w:numId w:val="28"/>
+        </w:numPr>
+        <w:spacing w:line="360" w:lineRule="auto"/>
+        <w:rPr>
+          <w:rFonts w:asciiTheme="minorHAnsi" w:hAnsiTheme="minorHAnsi"/>
+        </w:rPr>
+      </w:pPr>
+      <w:r>
+        <w:rPr>
+          <w:rFonts w:asciiTheme="minorHAnsi" w:hAnsiTheme="minorHAnsi"/>
+        </w:rPr>
+        <w:t xml:space="preserve">For SG Controllers: </w:t>
+      </w:r>
+      <w:r>
+        <w:rPr>
+          <w:rFonts w:asciiTheme="minorHAnsi" w:hAnsiTheme="minorHAnsi"/>
+        </w:rPr>
+        <w:t xml:space="preserve">Make sure this code is BEFORE the </w:t>
+      </w:r>
+      <w:proofErr w:type="spellStart"/>
+      <w:r>
+        <w:rPr>
+          <w:rFonts w:asciiTheme="minorHAnsi" w:hAnsiTheme="minorHAnsi"/>
+        </w:rPr>
+        <w:t>var</w:t>
+      </w:r>
+      <w:proofErr w:type="spellEnd"/>
+      <w:r>
+        <w:rPr>
+          <w:rFonts w:asciiTheme="minorHAnsi" w:hAnsiTheme="minorHAnsi"/>
+        </w:rPr>
+        <w:t xml:space="preserve"> cart = </w:t>
+      </w:r>
+      <w:r>
+        <w:rPr>
+          <w:rFonts w:asciiTheme="minorHAnsi" w:hAnsiTheme="minorHAnsi"/>
+        </w:rPr>
+        <w:t>… l</w:t>
+      </w:r>
+      <w:r>
+        <w:rPr>
+          <w:rFonts w:asciiTheme="minorHAnsi" w:hAnsiTheme="minorHAnsi"/>
+        </w:rPr>
+        <w:t xml:space="preserve">ine. </w:t>
+      </w:r>
+      <w:bookmarkStart w:id="17" w:name="_GoBack"/>
+      <w:bookmarkEnd w:id="17"/>
+    </w:p>
+    <w:p>
+      <w:pPr>
+        <w:pStyle w:val="Normal1"/>
+        <w:numPr>
+          <w:ilvl w:val="1"/>
+          <w:numId w:val="28"/>
+        </w:numPr>
+        <w:spacing w:line="360" w:lineRule="auto"/>
+        <w:rPr>
+          <w:rFonts w:asciiTheme="minorHAnsi" w:hAnsiTheme="minorHAnsi"/>
+        </w:rPr>
+      </w:pPr>
+      <w:r>
+        <w:rPr>
+          <w:rFonts w:asciiTheme="minorHAnsi" w:hAnsiTheme="minorHAnsi"/>
+        </w:rPr>
+        <w:lastRenderedPageBreak/>
+        <w:t xml:space="preserve">For SFRA: Make sure this code is BEFORE the </w:t>
+      </w:r>
+      <w:proofErr w:type="spellStart"/>
+      <w:r>
+        <w:rPr>
+          <w:rFonts w:asciiTheme="minorHAnsi" w:hAnsiTheme="minorHAnsi"/>
+        </w:rPr>
+        <w:t>var</w:t>
+      </w:r>
+      <w:proofErr w:type="spellEnd"/>
+      <w:r>
+        <w:rPr>
+          <w:rFonts w:asciiTheme="minorHAnsi" w:hAnsiTheme="minorHAnsi"/>
+        </w:rPr>
+        <w:t xml:space="preserve"> </w:t>
+      </w:r>
+      <w:proofErr w:type="spellStart"/>
+      <w:r>
+        <w:rPr>
+          <w:rFonts w:asciiTheme="minorHAnsi" w:hAnsiTheme="minorHAnsi"/>
+        </w:rPr>
+        <w:t>BasketMgr</w:t>
+      </w:r>
+      <w:proofErr w:type="spellEnd"/>
+      <w:r>
+        <w:rPr>
+          <w:rFonts w:asciiTheme="minorHAnsi" w:hAnsiTheme="minorHAnsi"/>
+        </w:rPr>
+        <w:t xml:space="preserve"> = … line.</w:t>
+      </w:r>
+    </w:p>
+    <w:p>
+      <w:pPr>
+        <w:pStyle w:val="Normal1"/>
+        <w:numPr>
+          <w:ilvl w:val="0"/>
+          <w:numId w:val="28"/>
+        </w:numPr>
+        <w:spacing w:line="360" w:lineRule="auto"/>
+        <w:rPr>
+          <w:rFonts w:asciiTheme="minorHAnsi" w:hAnsiTheme="minorHAnsi"/>
+          <w:b/>
+        </w:rPr>
+      </w:pPr>
+      <w:r>
+        <w:rPr>
+          <w:rFonts w:asciiTheme="minorHAnsi" w:hAnsiTheme="minorHAnsi"/>
+          <w:b/>
+          <w:u w:val="single"/>
+        </w:rPr>
+        <w:t xml:space="preserve">SG </w:t>
+      </w:r>
+      <w:r>
+        <w:rPr>
+          <w:rFonts w:asciiTheme="minorHAnsi" w:hAnsiTheme="minorHAnsi"/>
+          <w:b/>
+          <w:u w:val="single"/>
+        </w:rPr>
+        <w:t>PIPELINES</w:t>
+      </w:r>
+      <w:r>
+        <w:rPr>
+          <w:rFonts w:asciiTheme="minorHAnsi" w:hAnsiTheme="minorHAnsi"/>
+          <w:b/>
+          <w:u w:val="single"/>
+        </w:rPr>
+        <w:t xml:space="preserve"> ONLY</w:t>
+      </w:r>
+      <w:r>
+        <w:rPr>
+          <w:rFonts w:asciiTheme="minorHAnsi" w:hAnsiTheme="minorHAnsi"/>
+          <w:b/>
+        </w:rPr>
+        <w:t xml:space="preserve">: Validate </w:t>
+      </w:r>
+      <w:proofErr w:type="spellStart"/>
+      <w:r>
+        <w:rPr>
+          <w:rFonts w:asciiTheme="minorHAnsi" w:hAnsiTheme="minorHAnsi"/>
+          <w:b/>
+        </w:rPr>
+        <w:t>OnRequest</w:t>
+      </w:r>
+      <w:proofErr w:type="spellEnd"/>
+      <w:r>
+        <w:rPr>
+          <w:rFonts w:asciiTheme="minorHAnsi" w:hAnsiTheme="minorHAnsi"/>
+          <w:b/>
+        </w:rPr>
+        <w:t xml:space="preserve"> Pipeline</w:t>
+      </w:r>
+    </w:p>
+    <w:p>
+      <w:pPr>
+        <w:pStyle w:val="Normal1"/>
+        <w:numPr>
+          <w:ilvl w:val="1"/>
+          <w:numId w:val="28"/>
+        </w:numPr>
+        <w:spacing w:line="360" w:lineRule="auto"/>
+        <w:rPr>
+          <w:rFonts w:asciiTheme="minorHAnsi" w:hAnsiTheme="minorHAnsi"/>
+        </w:rPr>
+      </w:pPr>
+      <w:r>
+        <w:rPr>
+          <w:rFonts w:asciiTheme="minorHAnsi" w:hAnsiTheme="minorHAnsi"/>
+        </w:rPr>
         <w:t xml:space="preserve">By default, the implementation for pipelines OVERRIDES the </w:t>
       </w:r>
       <w:proofErr w:type="spellStart"/>
@@ -3355,14 +4032,14 @@
       <w:pPr>
         <w:pStyle w:val="Heading2"/>
       </w:pPr>
-      <w:bookmarkStart w:id="17" w:name="_Toc4496585"/>
+      <w:bookmarkStart w:id="18" w:name="_Toc4496585"/>
       <w:r>
         <w:t>Configuring Queue It</w:t>
       </w:r>
       <w:r>
         <w:t xml:space="preserve"> IN QUEUE IT PORTAL</w:t>
       </w:r>
-      <w:bookmarkEnd w:id="17"/>
+      <w:bookmarkEnd w:id="18"/>
     </w:p>
     <w:p>
       <w:pPr>
@@ -3445,7 +4122,6 @@
           <w:sz w:val="22"/>
           <w:szCs w:val="22"/>
         </w:rPr>
-        <w:lastRenderedPageBreak/>
         <w:t xml:space="preserve">Secret Key is found </w:t>
       </w:r>
       <w:r>
@@ -3585,21 +4261,7 @@
           <w:sz w:val="22"/>
           <w:szCs w:val="22"/>
         </w:rPr>
-        <w:t xml:space="preserve"> </w:t>
-      </w:r>
-      <w:r>
-        <w:rPr>
-          <w:sz w:val="22"/>
-          <w:szCs w:val="22"/>
-        </w:rPr>
-        <w:t xml:space="preserve"> </w:t>
-      </w:r>
-      <w:r>
-        <w:rPr>
-          <w:sz w:val="22"/>
-          <w:szCs w:val="22"/>
-        </w:rPr>
-        <w:t xml:space="preserve"> </w:t>
+        <w:t xml:space="preserve">   </w:t>
       </w:r>
     </w:p>
     <w:p>
@@ -3621,14 +4283,14 @@
       <w:pPr>
         <w:pStyle w:val="Heading2"/>
       </w:pPr>
-      <w:bookmarkStart w:id="18" w:name="_Toc4496586"/>
+      <w:bookmarkStart w:id="19" w:name="_Toc4496586"/>
       <w:r>
         <w:t xml:space="preserve">Configuring </w:t>
       </w:r>
       <w:r>
         <w:t>QUEUE IT IN SFCC</w:t>
       </w:r>
-      <w:bookmarkEnd w:id="18"/>
+      <w:bookmarkEnd w:id="19"/>
     </w:p>
     <w:p>
       <w:pPr>
@@ -3806,6 +4468,7 @@
         <w:rPr>
           <w:rFonts w:asciiTheme="minorHAnsi" w:hAnsiTheme="minorHAnsi"/>
         </w:rPr>
+        <w:lastRenderedPageBreak/>
         <w:t>Enable queue it by selecting Yes for Queue It Enabled</w:t>
       </w:r>
     </w:p>
@@ -4043,10 +4706,7 @@
         </w:r>
       </w:hyperlink>
       <w:r>
-        <w:t>&gt;</w:t>
-      </w:r>
-      <w:r>
-        <w:t>)</w:t>
+        <w:t>&gt;)</w:t>
       </w:r>
     </w:p>
     <w:p>
@@ -4090,17 +4750,14 @@
       <w:pPr>
         <w:pStyle w:val="Heading2"/>
       </w:pPr>
-      <w:bookmarkStart w:id="19" w:name="_Toc4496587"/>
-      <w:r>
-        <w:t>Testing</w:t>
-      </w:r>
-      <w:r>
-        <w:t xml:space="preserve"> </w:t>
+      <w:bookmarkStart w:id="20" w:name="_Toc4496587"/>
+      <w:r>
+        <w:t xml:space="preserve">Testing </w:t>
       </w:r>
       <w:r>
         <w:t>QUEUE IT ON THE STOREFRONT</w:t>
       </w:r>
-      <w:bookmarkEnd w:id="19"/>
+      <w:bookmarkEnd w:id="20"/>
     </w:p>
     <w:p>
       <w:pPr>
@@ -4118,7 +4775,6 @@
         <w:rPr>
           <w:rFonts w:asciiTheme="minorHAnsi" w:hAnsiTheme="minorHAnsi"/>
         </w:rPr>
-        <w:lastRenderedPageBreak/>
         <w:t>Navigate to your storefront</w:t>
       </w:r>
     </w:p>
@@ -4178,8 +4834,6 @@
         </w:rPr>
         <w:t>If you click the button you will go to the storefront with access. More details on testing and behavior of the queue it service are in the whitepaper in the queue it portal</w:t>
       </w:r>
-      <w:bookmarkStart w:id="20" w:name="_GoBack"/>
-      <w:bookmarkEnd w:id="20"/>
     </w:p>
     <w:p>
       <w:pPr>
@@ -7676,6 +8330,7 @@
     <w:lsdException w:name="HTML Sample" w:semiHidden="1" w:unhideWhenUsed="1"/>
     <w:lsdException w:name="HTML Typewriter" w:semiHidden="1" w:unhideWhenUsed="1"/>
     <w:lsdException w:name="HTML Variable" w:semiHidden="1" w:unhideWhenUsed="1"/>
+    <w:lsdException w:name="Normal Table" w:semiHidden="1" w:unhideWhenUsed="1"/>
     <w:lsdException w:name="annotation subject" w:semiHidden="1" w:unhideWhenUsed="1"/>
     <w:lsdException w:name="No List" w:semiHidden="1" w:unhideWhenUsed="1"/>
     <w:lsdException w:name="Outline List 1" w:semiHidden="1" w:unhideWhenUsed="1"/>
@@ -7722,8 +8377,10 @@
     <w:lsdException w:name="Table Subtle 2" w:semiHidden="1" w:unhideWhenUsed="1"/>
     <w:lsdException w:name="Table Web 1" w:semiHidden="1" w:unhideWhenUsed="1"/>
     <w:lsdException w:name="Table Web 2" w:semiHidden="1" w:unhideWhenUsed="1"/>
+    <w:lsdException w:name="Table Web 3" w:semiHidden="1" w:unhideWhenUsed="1"/>
     <w:lsdException w:name="Balloon Text" w:semiHidden="1" w:unhideWhenUsed="1"/>
     <w:lsdException w:name="Table Grid" w:uiPriority="59"/>
+    <w:lsdException w:name="Table Theme" w:semiHidden="1" w:unhideWhenUsed="1"/>
     <w:lsdException w:name="Placeholder Text" w:semiHidden="1"/>
     <w:lsdException w:name="No Spacing" w:uiPriority="1" w:qFormat="1"/>
     <w:lsdException w:name="Light Shading" w:uiPriority="60"/>

</xml_diff>